<commit_message>
Documento word paso ultimo
</commit_message>
<xml_diff>
--- a/Trabajo final de la asignatura de Razonamiento Aproximado.docx
+++ b/Trabajo final de la asignatura de Razonamiento Aproximado.docx
@@ -121,13 +121,41 @@
         <w:rPr>
           <w:lang w:val="es-MX"/>
         </w:rPr>
-        <w:t xml:space="preserve">El sistema propuesto abarca la supervisión y regulación básica de las condiciones de un invernadero de tomate a través de la interpretación de tres variables principales: temperatura, humedad del suelo y humedad del aire. Estas entradas permiten inferir de manera aproximada el nivel de riego y ventilación más adecuados para mantener un entorno controlado. El sistema esta diseñado para operar como un complemento a la gestión agrícola, ofreciendo recomendaciones inmediatas en situaciones comunes como exceso de calor, sequedad del sustrato o humedad ambiental elevada. Su aplicación está orientada a pequeños y medianos productores que buscan optimizar </w:t>
-      </w:r>
-      <w:r>
-        <w:rPr>
-          <w:lang w:val="es-MX"/>
-        </w:rPr>
-        <w:t>el uso de recursos hídricos y energéticos sin necesidad de sistemas de control demasiados costosos. Además el sistema, se plantea como flexible y escalables, de manera que pueda adaptarse a otros cultivos bajo invernadero o incorporar nuevas variables, versiones futuras. Aunque su alcance es funcional y práctico, no sustituye la experiencia del agricultor ni sistemas más avanzados de climatización, sino que actúa como una guía de apoyo en la toma de decisiones cotidianas.</w:t>
+        <w:t xml:space="preserve">El sistema propuesto abarca la supervisión y regulación básica de las condiciones de un invernadero de tomate a través de la interpretación de tres variables principales: temperatura, humedad del suelo y humedad del aire. Estas entradas permiten inferir de manera aproximada el nivel de riego y ventilación más adecuados para mantener un entorno controlado. El sistema </w:t>
+      </w:r>
+      <w:proofErr w:type="spellStart"/>
+      <w:r>
+        <w:rPr>
+          <w:lang w:val="es-MX"/>
+        </w:rPr>
+        <w:t>esta</w:t>
+      </w:r>
+      <w:proofErr w:type="spellEnd"/>
+      <w:r>
+        <w:rPr>
+          <w:lang w:val="es-MX"/>
+        </w:rPr>
+        <w:t xml:space="preserve"> diseñado para operar como un complemento a la gestión agrícola, ofreciendo recomendaciones inmediatas en situaciones comunes como exceso de calor, sequedad del sustrato o humedad ambiental elevada. Su aplicación está orientada a pequeños y medianos productores que buscan optimizar </w:t>
+      </w:r>
+      <w:r>
+        <w:rPr>
+          <w:lang w:val="es-MX"/>
+        </w:rPr>
+        <w:t xml:space="preserve">el uso de recursos hídricos y energéticos sin necesidad de sistemas de control demasiados costosos. </w:t>
+      </w:r>
+      <w:proofErr w:type="gramStart"/>
+      <w:r>
+        <w:rPr>
+          <w:lang w:val="es-MX"/>
+        </w:rPr>
+        <w:t>Además</w:t>
+      </w:r>
+      <w:proofErr w:type="gramEnd"/>
+      <w:r>
+        <w:rPr>
+          <w:lang w:val="es-MX"/>
+        </w:rPr>
+        <w:t xml:space="preserve"> el sistema, se plantea como flexible y escalables, de manera que pueda adaptarse a otros cultivos bajo invernadero o incorporar nuevas variables, versiones futuras. Aunque su alcance es funcional y práctico, no sustituye la experiencia del agricultor ni sistemas más avanzados de climatización, sino que actúa como una guía de apoyo en la toma de decisiones cotidianas.</w:t>
       </w:r>
     </w:p>
     <w:p>
@@ -1112,13 +1140,29 @@
           <w:bCs/>
           <w:lang w:val="es-MX"/>
         </w:rPr>
-        <w:t xml:space="preserve">Medio y </w:t>
-      </w:r>
-      <w:r>
-        <w:rPr>
-          <w:lang w:val="es-MX"/>
-        </w:rPr>
-        <w:t xml:space="preserve"> la humedad del aire es </w:t>
+        <w:t xml:space="preserve">Medio </w:t>
+      </w:r>
+      <w:proofErr w:type="gramStart"/>
+      <w:r>
+        <w:rPr>
+          <w:b/>
+          <w:bCs/>
+          <w:lang w:val="es-MX"/>
+        </w:rPr>
+        <w:t xml:space="preserve">y </w:t>
+      </w:r>
+      <w:r>
+        <w:rPr>
+          <w:lang w:val="es-MX"/>
+        </w:rPr>
+        <w:t xml:space="preserve"> la</w:t>
+      </w:r>
+      <w:proofErr w:type="gramEnd"/>
+      <w:r>
+        <w:rPr>
+          <w:lang w:val="es-MX"/>
+        </w:rPr>
+        <w:t xml:space="preserve"> humedad del aire es </w:t>
       </w:r>
       <w:r>
         <w:rPr>
@@ -1264,7 +1308,21 @@
         <w:rPr>
           <w:lang w:val="es-MX"/>
         </w:rPr>
-        <w:t>Se a buscado el equilibrio entre riego y ventilación para evitar extremos perjudiciales como: estrés hídrico o exceso de humedad.</w:t>
+        <w:t xml:space="preserve">Se </w:t>
+      </w:r>
+      <w:proofErr w:type="spellStart"/>
+      <w:r>
+        <w:rPr>
+          <w:lang w:val="es-MX"/>
+        </w:rPr>
+        <w:t>a</w:t>
+      </w:r>
+      <w:proofErr w:type="spellEnd"/>
+      <w:r>
+        <w:rPr>
+          <w:lang w:val="es-MX"/>
+        </w:rPr>
+        <w:t xml:space="preserve"> buscado el equilibrio entre riego y ventilación para evitar extremos perjudiciales como: estrés hídrico o exceso de humedad.</w:t>
       </w:r>
     </w:p>
     <w:p>
@@ -1281,13 +1339,23 @@
         </w:rPr>
         <w:t xml:space="preserve">Como se puede observar las reglas están escritas de forma </w:t>
       </w:r>
-      <w:r>
-        <w:rPr>
-          <w:b/>
-          <w:bCs/>
-          <w:lang w:val="es-MX"/>
-        </w:rPr>
-        <w:t>if-then.</w:t>
+      <w:proofErr w:type="spellStart"/>
+      <w:r>
+        <w:rPr>
+          <w:b/>
+          <w:bCs/>
+          <w:lang w:val="es-MX"/>
+        </w:rPr>
+        <w:t>if-then</w:t>
+      </w:r>
+      <w:proofErr w:type="spellEnd"/>
+      <w:r>
+        <w:rPr>
+          <w:b/>
+          <w:bCs/>
+          <w:lang w:val="es-MX"/>
+        </w:rPr>
+        <w:t>.</w:t>
       </w:r>
     </w:p>
     <w:p>
@@ -1305,7 +1373,21 @@
         <w:rPr>
           <w:lang w:val="es-MX"/>
         </w:rPr>
-        <w:t>Poner un ejemplo (análogo a los estudiados en clase) de razonamiento aproximado (inferencia borrosa) con dichas reglas, basado en representación no continua de los conjuntos borrosos y usando relaciones borrosas y Modus Ponens Generalizado, eligiendo los parámetros más adecuados (función de implicación, t-mormas…).</w:t>
+        <w:t>Poner un ejemplo (análogo a los estudiados en clase) de razonamiento aproximado (inferencia borrosa) con dichas reglas, basado en representación no continua de los conjuntos borrosos y usando relaciones borrosas y Modus Ponens Generalizado, eligiendo los parámetros más adecuados (función de implicación, t-</w:t>
+      </w:r>
+      <w:proofErr w:type="spellStart"/>
+      <w:r>
+        <w:rPr>
+          <w:lang w:val="es-MX"/>
+        </w:rPr>
+        <w:t>mormas</w:t>
+      </w:r>
+      <w:proofErr w:type="spellEnd"/>
+      <w:r>
+        <w:rPr>
+          <w:lang w:val="es-MX"/>
+        </w:rPr>
+        <w:t>…).</w:t>
       </w:r>
     </w:p>
     <w:p>
@@ -2861,21 +2943,37 @@
           <w:rFonts w:eastAsiaTheme="minorEastAsia"/>
           <w:lang w:val="es-MX"/>
         </w:rPr>
-        <w:t>Resultado: Temperatura no Alta (TNA)={(25,1.0),(30,0.6),(35,0.2),(40,0.0)}</w:t>
-      </w:r>
-    </w:p>
-    <w:p>
-      <w:pPr>
+        <w:t>Resultado: Temperatura no Alta (TNA)</w:t>
+      </w:r>
+      <w:proofErr w:type="gramStart"/>
+      <w:r>
         <w:rPr>
           <w:rFonts w:eastAsiaTheme="minorEastAsia"/>
           <w:lang w:val="es-MX"/>
         </w:rPr>
-      </w:pPr>
+        <w:t>={</w:t>
+      </w:r>
+      <w:proofErr w:type="gramEnd"/>
       <w:r>
         <w:rPr>
           <w:rFonts w:eastAsiaTheme="minorEastAsia"/>
           <w:lang w:val="es-MX"/>
         </w:rPr>
+        <w:t>(25,1.0),(30,0.6),(35,0.2),(40,0.0)}</w:t>
+      </w:r>
+    </w:p>
+    <w:p>
+      <w:pPr>
+        <w:rPr>
+          <w:rFonts w:eastAsiaTheme="minorEastAsia"/>
+          <w:lang w:val="es-MX"/>
+        </w:rPr>
+      </w:pPr>
+      <w:r>
+        <w:rPr>
+          <w:rFonts w:eastAsiaTheme="minorEastAsia"/>
+          <w:lang w:val="es-MX"/>
+        </w:rPr>
         <w:t>Ahora combinamos, “Suelo seco (SS)” y “Temperatura no alta (TNA)” usando la T-norma mínimo para crear la matriz de entrada A:</w:t>
       </w:r>
     </w:p>
@@ -2891,7 +2989,25 @@
           <w:rFonts w:eastAsiaTheme="minorEastAsia"/>
           <w:lang w:val="es-MX"/>
         </w:rPr>
-        <w:t>Matriz de entrada con SS y TNA (A’(x,z)=min(A(x), TNA(z))</w:t>
+        <w:t>Matriz de entrada con SS y TNA (A’(</w:t>
+      </w:r>
+      <w:proofErr w:type="spellStart"/>
+      <w:proofErr w:type="gramStart"/>
+      <w:r>
+        <w:rPr>
+          <w:rFonts w:eastAsiaTheme="minorEastAsia"/>
+          <w:lang w:val="es-MX"/>
+        </w:rPr>
+        <w:t>x,z</w:t>
+      </w:r>
+      <w:proofErr w:type="spellEnd"/>
+      <w:proofErr w:type="gramEnd"/>
+      <w:r>
+        <w:rPr>
+          <w:rFonts w:eastAsiaTheme="minorEastAsia"/>
+          <w:lang w:val="es-MX"/>
+        </w:rPr>
+        <w:t>)=min(A(x), TNA(z))</w:t>
       </w:r>
     </w:p>
     <w:tbl>
@@ -4434,6 +4550,7 @@
         </w:rPr>
         <w:t xml:space="preserve"> </w:t>
       </w:r>
+      <w:proofErr w:type="spellStart"/>
       <w:r>
         <w:rPr>
           <w:rStyle w:val="Textoennegrita"/>
@@ -4442,6 +4559,7 @@
         </w:rPr>
         <w:t>Łukasiewicz</w:t>
       </w:r>
+      <w:proofErr w:type="spellEnd"/>
       <w:r>
         <w:t xml:space="preserve"> </w:t>
       </w:r>
@@ -4449,7 +4567,23 @@
         <w:rPr>
           <w:rStyle w:val="katex-error"/>
         </w:rPr>
-        <w:t>\(I_L(a,b)=\min(1,\,1-a+b)</w:t>
+        <w:t>\(I_L(</w:t>
+      </w:r>
+      <w:proofErr w:type="spellStart"/>
+      <w:proofErr w:type="gramStart"/>
+      <w:r>
+        <w:rPr>
+          <w:rStyle w:val="katex-error"/>
+        </w:rPr>
+        <w:t>a,b</w:t>
+      </w:r>
+      <w:proofErr w:type="spellEnd"/>
+      <w:proofErr w:type="gramEnd"/>
+      <w:r>
+        <w:rPr>
+          <w:rStyle w:val="katex-error"/>
+        </w:rPr>
+        <w:t>)=\min(1,\,1-a+b)</w:t>
       </w:r>
       <w:r>
         <w:t xml:space="preserve"> )</w:t>
@@ -5471,6 +5605,7 @@
         </w:rPr>
         <w:t xml:space="preserve">2.2. Implicación de </w:t>
       </w:r>
+      <w:proofErr w:type="spellStart"/>
       <w:r>
         <w:rPr>
           <w:b/>
@@ -5478,6 +5613,7 @@
         </w:rPr>
         <w:t>Łukasiewicz</w:t>
       </w:r>
+      <w:proofErr w:type="spellEnd"/>
       <w:r>
         <w:rPr>
           <w:b/>
@@ -5676,13 +5812,22 @@
           <w:lang w:val="es-MX"/>
         </w:rPr>
       </w:pPr>
+      <w:proofErr w:type="spellStart"/>
       <w:r>
         <w:rPr>
           <w:rFonts w:eastAsiaTheme="minorEastAsia"/>
           <w:lang w:val="es-MX"/>
         </w:rPr>
         <w:lastRenderedPageBreak/>
-        <w:t xml:space="preserve">Pre-computamos el patrón de salida (vector en Y= {40, 60, 80, 100}) para los valores de </w:t>
+        <w:t>Pre-computamos</w:t>
+      </w:r>
+      <w:proofErr w:type="spellEnd"/>
+      <w:r>
+        <w:rPr>
+          <w:rFonts w:eastAsiaTheme="minorEastAsia"/>
+          <w:lang w:val="es-MX"/>
+        </w:rPr>
+        <w:t xml:space="preserve"> el patrón de salida (vector en Y= {40, 60, 80, 100}) para los valores de </w:t>
       </w:r>
       <w:r>
         <w:rPr>
@@ -5941,7 +6086,29 @@
                 <w:lang w:eastAsia="es-EC"/>
                 <w14:ligatures w14:val="none"/>
               </w:rPr>
-              <w:t>(Suelo, Temp)</w:t>
+              <w:t xml:space="preserve">(Suelo, </w:t>
+            </w:r>
+            <w:proofErr w:type="spellStart"/>
+            <w:r>
+              <w:rPr>
+                <w:rFonts w:ascii="Times New Roman" w:eastAsia="Times New Roman" w:hAnsi="Times New Roman" w:cs="Times New Roman"/>
+                <w:color w:val="auto"/>
+                <w:kern w:val="0"/>
+                <w:lang w:eastAsia="es-EC"/>
+                <w14:ligatures w14:val="none"/>
+              </w:rPr>
+              <w:t>Temp</w:t>
+            </w:r>
+            <w:proofErr w:type="spellEnd"/>
+            <w:r>
+              <w:rPr>
+                <w:rFonts w:ascii="Times New Roman" w:eastAsia="Times New Roman" w:hAnsi="Times New Roman" w:cs="Times New Roman"/>
+                <w:color w:val="auto"/>
+                <w:kern w:val="0"/>
+                <w:lang w:eastAsia="es-EC"/>
+                <w14:ligatures w14:val="none"/>
+              </w:rPr>
+              <w:t>)</w:t>
             </w:r>
           </w:p>
         </w:tc>
@@ -8551,8 +8718,21 @@
         </w:rPr>
         <w:t xml:space="preserve">Aquí se construye la matriz borrosa de la regla, la cual relaciona los antecedentes “Suelo Seco” y “Temperatura Alta” con el consecuente “Riego Alto”. Al aplicar t-norma mínimo y la implicación de </w:t>
       </w:r>
-      <w:r>
-        <w:t>Łukasiewicz, se obtuvo un conjunto de valores que representan cómo cada combinación de suelo y temperatura influye en el nivel de riego. Esta matriz permite visualizar el grado de activación de la regla y servirá como base para la composición max-min del siguiente paso, donde se determinará el conjunto borroso se salida final.</w:t>
+      <w:proofErr w:type="spellStart"/>
+      <w:r>
+        <w:t>Łukasiewicz</w:t>
+      </w:r>
+      <w:proofErr w:type="spellEnd"/>
+      <w:r>
+        <w:t xml:space="preserve">, se obtuvo un conjunto de valores que representan cómo cada combinación de suelo y temperatura influye en el nivel de riego. Esta matriz permite visualizar el grado de activación de la regla y servirá como base para la composición </w:t>
+      </w:r>
+      <w:proofErr w:type="spellStart"/>
+      <w:r>
+        <w:t>max</w:t>
+      </w:r>
+      <w:proofErr w:type="spellEnd"/>
+      <w:r>
+        <w:t>-min del siguiente paso, donde se determinará el conjunto borroso se salida final.</w:t>
       </w:r>
     </w:p>
     <w:p>
@@ -8574,19 +8754,44 @@
           <w:b/>
           <w:bCs/>
         </w:rPr>
-        <w:t xml:space="preserve"> (composición max-min)</w:t>
+        <w:t xml:space="preserve"> (composición </w:t>
+      </w:r>
+      <w:proofErr w:type="spellStart"/>
+      <w:r>
+        <w:rPr>
+          <w:b/>
+          <w:bCs/>
+        </w:rPr>
+        <w:t>max</w:t>
+      </w:r>
+      <w:proofErr w:type="spellEnd"/>
+      <w:r>
+        <w:rPr>
+          <w:b/>
+          <w:bCs/>
+        </w:rPr>
+        <w:t>-min)</w:t>
       </w:r>
     </w:p>
     <w:p>
       <w:r>
         <w:t xml:space="preserve">En esta sección se combina la matriz de hechos A’ con la matriz de la regla R mediante el método de composición </w:t>
       </w:r>
-      <w:r>
-        <w:rPr>
-          <w:b/>
-          <w:bCs/>
-        </w:rPr>
-        <w:t>max-min</w:t>
+      <w:proofErr w:type="spellStart"/>
+      <w:r>
+        <w:rPr>
+          <w:b/>
+          <w:bCs/>
+        </w:rPr>
+        <w:t>max</w:t>
+      </w:r>
+      <w:proofErr w:type="spellEnd"/>
+      <w:r>
+        <w:rPr>
+          <w:b/>
+          <w:bCs/>
+        </w:rPr>
+        <w:t>-min</w:t>
       </w:r>
       <w:r>
         <w:t>, con el objetivo de obtener el conjunto borroso de salida a la variable “Riego”. Para este proceso se utiliza la regla:</w:t>
@@ -8646,7 +8851,15 @@
         </w:rPr>
       </w:pPr>
       <w:r>
-        <w:t xml:space="preserve">Función de implicación: Łukasiewicz </w:t>
+        <w:t xml:space="preserve">Función de implicación: </w:t>
+      </w:r>
+      <w:proofErr w:type="spellStart"/>
+      <w:r>
+        <w:t>Łukasiewicz</w:t>
+      </w:r>
+      <w:proofErr w:type="spellEnd"/>
+      <w:r>
+        <w:t xml:space="preserve"> </w:t>
       </w:r>
       <m:oMath>
         <m:sSub>
@@ -8734,7 +8947,21 @@
         <w:rPr>
           <w:rFonts w:eastAsiaTheme="minorEastAsia"/>
         </w:rPr>
-        <w:t xml:space="preserve">Operador de composición: max-min </w:t>
+        <w:t xml:space="preserve">Operador de composición: </w:t>
+      </w:r>
+      <w:proofErr w:type="spellStart"/>
+      <w:r>
+        <w:rPr>
+          <w:rFonts w:eastAsiaTheme="minorEastAsia"/>
+        </w:rPr>
+        <w:t>max</w:t>
+      </w:r>
+      <w:proofErr w:type="spellEnd"/>
+      <w:r>
+        <w:rPr>
+          <w:rFonts w:eastAsiaTheme="minorEastAsia"/>
+        </w:rPr>
+        <w:t xml:space="preserve">-min </w:t>
       </w:r>
     </w:p>
     <w:p>
@@ -10081,15 +10308,27 @@
                 <w14:ligatures w14:val="none"/>
               </w:rPr>
             </w:pPr>
-            <w:r>
-              <w:rPr>
-                <w:rFonts w:ascii="Times New Roman" w:eastAsia="Times New Roman" w:hAnsi="Times New Roman" w:cs="Times New Roman"/>
-                <w:color w:val="auto"/>
-                <w:kern w:val="0"/>
-                <w:lang w:eastAsia="es-EC"/>
-                <w14:ligatures w14:val="none"/>
-              </w:rPr>
-              <w:t>μ_Riego(y)</w:t>
+            <w:proofErr w:type="spellStart"/>
+            <w:r>
+              <w:rPr>
+                <w:rFonts w:ascii="Times New Roman" w:eastAsia="Times New Roman" w:hAnsi="Times New Roman" w:cs="Times New Roman"/>
+                <w:color w:val="auto"/>
+                <w:kern w:val="0"/>
+                <w:lang w:eastAsia="es-EC"/>
+                <w14:ligatures w14:val="none"/>
+              </w:rPr>
+              <w:t>μ_Riego</w:t>
+            </w:r>
+            <w:proofErr w:type="spellEnd"/>
+            <w:r>
+              <w:rPr>
+                <w:rFonts w:ascii="Times New Roman" w:eastAsia="Times New Roman" w:hAnsi="Times New Roman" w:cs="Times New Roman"/>
+                <w:color w:val="auto"/>
+                <w:kern w:val="0"/>
+                <w:lang w:eastAsia="es-EC"/>
+                <w14:ligatures w14:val="none"/>
+              </w:rPr>
+              <w:t>(y)</w:t>
             </w:r>
           </w:p>
         </w:tc>
@@ -10242,7 +10481,21 @@
         <w:rPr>
           <w:lang w:val="es-MX"/>
         </w:rPr>
-        <w:t xml:space="preserve"> para realizar la desborrosificación:</w:t>
+        <w:t xml:space="preserve"> para realizar la </w:t>
+      </w:r>
+      <w:proofErr w:type="spellStart"/>
+      <w:r>
+        <w:rPr>
+          <w:lang w:val="es-MX"/>
+        </w:rPr>
+        <w:t>desborrosificación</w:t>
+      </w:r>
+      <w:proofErr w:type="spellEnd"/>
+      <w:r>
+        <w:rPr>
+          <w:lang w:val="es-MX"/>
+        </w:rPr>
+        <w:t>:</w:t>
       </w:r>
     </w:p>
     <w:p>
@@ -10414,10 +10667,37 @@
         <w:rPr>
           <w:lang w:val="es-MX"/>
         </w:rPr>
-        <w:t xml:space="preserve">La composición max-min, junto con la implicación de </w:t>
-      </w:r>
-      <w:r>
-        <w:t xml:space="preserve">Łukasiewicz, permitió obtener una salida borrosa coherente con las condiciones iniciales. Tras la desborrosificación, el sistema recomienda un nivel de riego aproximado 76/100, lo que indica una intensidad de riego </w:t>
+        <w:t xml:space="preserve">La composición </w:t>
+      </w:r>
+      <w:proofErr w:type="spellStart"/>
+      <w:r>
+        <w:rPr>
+          <w:lang w:val="es-MX"/>
+        </w:rPr>
+        <w:t>max</w:t>
+      </w:r>
+      <w:proofErr w:type="spellEnd"/>
+      <w:r>
+        <w:rPr>
+          <w:lang w:val="es-MX"/>
+        </w:rPr>
+        <w:t xml:space="preserve">-min, junto con la implicación de </w:t>
+      </w:r>
+      <w:proofErr w:type="spellStart"/>
+      <w:r>
+        <w:t>Łukasiewicz</w:t>
+      </w:r>
+      <w:proofErr w:type="spellEnd"/>
+      <w:r>
+        <w:t xml:space="preserve">, permitió obtener una salida borrosa coherente con las condiciones iniciales. Tras la </w:t>
+      </w:r>
+      <w:proofErr w:type="spellStart"/>
+      <w:r>
+        <w:t>desborrosificación</w:t>
+      </w:r>
+      <w:proofErr w:type="spellEnd"/>
+      <w:r>
+        <w:t xml:space="preserve">, el sistema recomienda un nivel de riego aproximado 76/100, lo que indica una intensidad de riego </w:t>
       </w:r>
       <w:r>
         <w:rPr>
@@ -10442,7 +10722,39 @@
           <w:b/>
           <w:bCs/>
         </w:rPr>
-        <w:t>Paso 4. Inferencia borrosa con npumeros borrosos (Método Mamdami)</w:t>
+        <w:t xml:space="preserve">Paso 4. Inferencia borrosa con </w:t>
+      </w:r>
+      <w:proofErr w:type="spellStart"/>
+      <w:r>
+        <w:rPr>
+          <w:b/>
+          <w:bCs/>
+        </w:rPr>
+        <w:t>npumeros</w:t>
+      </w:r>
+      <w:proofErr w:type="spellEnd"/>
+      <w:r>
+        <w:rPr>
+          <w:b/>
+          <w:bCs/>
+        </w:rPr>
+        <w:t xml:space="preserve"> borrosos (Método </w:t>
+      </w:r>
+      <w:proofErr w:type="spellStart"/>
+      <w:r>
+        <w:rPr>
+          <w:b/>
+          <w:bCs/>
+        </w:rPr>
+        <w:t>Mamdami</w:t>
+      </w:r>
+      <w:proofErr w:type="spellEnd"/>
+      <w:r>
+        <w:rPr>
+          <w:b/>
+          <w:bCs/>
+        </w:rPr>
+        <w:t>)</w:t>
       </w:r>
     </w:p>
     <w:p>
@@ -10455,6 +10767,7 @@
       <w:r>
         <w:t xml:space="preserve">En esta etapa se realiza un proceso de inferencia utilizando números borrosos continuos, donde cada variable de entrada y salida se representa mediante funciones de pertenencia triangulares o trapezoidales. Este método se conoce como </w:t>
       </w:r>
+      <w:proofErr w:type="spellStart"/>
       <w:r>
         <w:rPr>
           <w:b/>
@@ -10462,6 +10775,7 @@
         </w:rPr>
         <w:t>Mamdami</w:t>
       </w:r>
+      <w:proofErr w:type="spellEnd"/>
       <w:r>
         <w:t xml:space="preserve">, y se </w:t>
       </w:r>
@@ -10489,12 +10803,21 @@
       <w:r>
         <w:t xml:space="preserve"> seguido de un proceso de </w:t>
       </w:r>
-      <w:r>
-        <w:rPr>
-          <w:b/>
-          <w:bCs/>
-        </w:rPr>
-        <w:t xml:space="preserve">desborrosificación </w:t>
+      <w:proofErr w:type="spellStart"/>
+      <w:r>
+        <w:rPr>
+          <w:b/>
+          <w:bCs/>
+        </w:rPr>
+        <w:t>desborrosificación</w:t>
+      </w:r>
+      <w:proofErr w:type="spellEnd"/>
+      <w:r>
+        <w:rPr>
+          <w:b/>
+          <w:bCs/>
+        </w:rPr>
+        <w:t xml:space="preserve"> </w:t>
       </w:r>
       <w:r>
         <w:t xml:space="preserve">mediante el </w:t>
@@ -11172,8 +11495,18 @@
           <w:bCs/>
           <w:lang w:val="es-MX"/>
         </w:rPr>
-        <w:t>Proceso de inferencia Mamdani</w:t>
-      </w:r>
+        <w:t xml:space="preserve">Proceso de inferencia </w:t>
+      </w:r>
+      <w:proofErr w:type="spellStart"/>
+      <w:r>
+        <w:rPr>
+          <w:b/>
+          <w:bCs/>
+          <w:lang w:val="es-MX"/>
+        </w:rPr>
+        <w:t>Mamdani</w:t>
+      </w:r>
+      <w:proofErr w:type="spellEnd"/>
     </w:p>
     <w:p>
       <w:pPr>
@@ -11188,13 +11521,23 @@
           <w:lang w:val="es-MX"/>
         </w:rPr>
       </w:pPr>
-      <w:r>
-        <w:rPr>
-          <w:b/>
-          <w:bCs/>
-          <w:lang w:val="es-MX"/>
-        </w:rPr>
-        <w:t xml:space="preserve">Fuzzificación </w:t>
+      <w:proofErr w:type="spellStart"/>
+      <w:r>
+        <w:rPr>
+          <w:b/>
+          <w:bCs/>
+          <w:lang w:val="es-MX"/>
+        </w:rPr>
+        <w:t>Fuzzificación</w:t>
+      </w:r>
+      <w:proofErr w:type="spellEnd"/>
+      <w:r>
+        <w:rPr>
+          <w:b/>
+          <w:bCs/>
+          <w:lang w:val="es-MX"/>
+        </w:rPr>
+        <w:t xml:space="preserve"> </w:t>
       </w:r>
     </w:p>
     <w:p>
@@ -12322,7 +12665,25 @@
           <w:bCs/>
           <w:lang w:val="es-MX"/>
         </w:rPr>
-        <w:t>Agregación de resultados (max):</w:t>
+        <w:t>Agregación de resultados (</w:t>
+      </w:r>
+      <w:proofErr w:type="spellStart"/>
+      <w:r>
+        <w:rPr>
+          <w:b/>
+          <w:bCs/>
+          <w:lang w:val="es-MX"/>
+        </w:rPr>
+        <w:t>max</w:t>
+      </w:r>
+      <w:proofErr w:type="spellEnd"/>
+      <w:r>
+        <w:rPr>
+          <w:b/>
+          <w:bCs/>
+          <w:lang w:val="es-MX"/>
+        </w:rPr>
+        <w:t>):</w:t>
       </w:r>
     </w:p>
     <w:p>
@@ -12376,7 +12737,21 @@
         <w:rPr>
           <w:lang w:val="es-MX"/>
         </w:rPr>
-        <w:t>Para “Riego Bajo” : recortamos a 0.30</w:t>
+        <w:t>Para “Riego Bajo</w:t>
+      </w:r>
+      <w:proofErr w:type="gramStart"/>
+      <w:r>
+        <w:rPr>
+          <w:lang w:val="es-MX"/>
+        </w:rPr>
+        <w:t>” :</w:t>
+      </w:r>
+      <w:proofErr w:type="gramEnd"/>
+      <w:r>
+        <w:rPr>
+          <w:lang w:val="es-MX"/>
+        </w:rPr>
+        <w:t xml:space="preserve"> recortamos a 0.30</w:t>
       </w:r>
     </w:p>
     <w:p>
@@ -12404,13 +12779,23 @@
           <w:lang w:val="es-MX"/>
         </w:rPr>
       </w:pPr>
-      <w:r>
-        <w:rPr>
-          <w:b/>
-          <w:bCs/>
-          <w:lang w:val="es-MX"/>
-        </w:rPr>
-        <w:t>Desborrosificación (centroide):</w:t>
+      <w:proofErr w:type="spellStart"/>
+      <w:r>
+        <w:rPr>
+          <w:b/>
+          <w:bCs/>
+          <w:lang w:val="es-MX"/>
+        </w:rPr>
+        <w:t>Desborrosificación</w:t>
+      </w:r>
+      <w:proofErr w:type="spellEnd"/>
+      <w:r>
+        <w:rPr>
+          <w:b/>
+          <w:bCs/>
+          <w:lang w:val="es-MX"/>
+        </w:rPr>
+        <w:t xml:space="preserve"> (centroide):</w:t>
       </w:r>
     </w:p>
     <w:p>
@@ -12666,7 +13051,20 @@
           <w:lang w:val="es-MX"/>
         </w:rPr>
         <w:tab/>
-        <w:t xml:space="preserve">Desborrosificación (centroide): </w:t>
+      </w:r>
+      <w:proofErr w:type="spellStart"/>
+      <w:r>
+        <w:rPr>
+          <w:lang w:val="es-MX"/>
+        </w:rPr>
+        <w:t>Desborrosificación</w:t>
+      </w:r>
+      <w:proofErr w:type="spellEnd"/>
+      <w:r>
+        <w:rPr>
+          <w:lang w:val="es-MX"/>
+        </w:rPr>
+        <w:t xml:space="preserve"> (centroide): </w:t>
       </w:r>
       <m:oMath>
         <m:sSup>
@@ -12763,7 +13161,23 @@
           <w:rFonts w:eastAsiaTheme="minorEastAsia"/>
           <w:lang w:val="es-MX"/>
         </w:rPr>
-        <w:t>4) Proponer un ejemplo (análogo a los estudiados en clase) de razonamiento aproximado (inferencia borrosa) con dichas reglas, pero ahora usando números borrosos para representar los universos de las variables de entrada y salida, y usando un mecanismo de inferencia tipo Mamdami.</w:t>
+        <w:t xml:space="preserve">4) Proponer un ejemplo (análogo a los estudiados en clase) de razonamiento aproximado (inferencia borrosa) con dichas reglas, pero ahora usando números borrosos para representar los universos de las variables de entrada y salida, y usando un mecanismo de inferencia tipo </w:t>
+      </w:r>
+      <w:proofErr w:type="spellStart"/>
+      <w:r>
+        <w:rPr>
+          <w:rFonts w:eastAsiaTheme="minorEastAsia"/>
+          <w:lang w:val="es-MX"/>
+        </w:rPr>
+        <w:t>Mamdami</w:t>
+      </w:r>
+      <w:proofErr w:type="spellEnd"/>
+      <w:r>
+        <w:rPr>
+          <w:rFonts w:eastAsiaTheme="minorEastAsia"/>
+          <w:lang w:val="es-MX"/>
+        </w:rPr>
+        <w:t>.</w:t>
       </w:r>
     </w:p>
     <w:p>
@@ -14487,6 +14901,250 @@
         </w:drawing>
       </w:r>
     </w:p>
+    <w:p>
+      <w:pPr>
+        <w:rPr>
+          <w:b/>
+          <w:bCs/>
+          <w:lang w:val="es-MX"/>
+        </w:rPr>
+      </w:pPr>
+      <w:r>
+        <w:rPr>
+          <w:b/>
+          <w:bCs/>
+          <w:lang w:val="es-MX"/>
+        </w:rPr>
+        <w:t>Unimos R1, R2 y R10</w:t>
+      </w:r>
+    </w:p>
+    <w:p>
+      <w:pPr>
+        <w:rPr>
+          <w:b/>
+          <w:bCs/>
+          <w:lang w:val="es-MX"/>
+        </w:rPr>
+      </w:pPr>
+      <w:r>
+        <w:rPr>
+          <w:b/>
+          <w:bCs/>
+          <w:lang w:val="es-MX"/>
+        </w:rPr>
+        <w:drawing>
+          <wp:inline distT="0" distB="0" distL="0" distR="0" wp14:anchorId="0365EF7D" wp14:editId="63161A02">
+            <wp:extent cx="5400040" cy="2703830"/>
+            <wp:effectExtent l="0" t="0" r="0" b="1270"/>
+            <wp:docPr id="11" name="Imagen 11"/>
+            <wp:cNvGraphicFramePr>
+              <a:graphicFrameLocks xmlns:a="http://schemas.openxmlformats.org/drawingml/2006/main" noChangeAspect="1"/>
+            </wp:cNvGraphicFramePr>
+            <a:graphic xmlns:a="http://schemas.openxmlformats.org/drawingml/2006/main">
+              <a:graphicData uri="http://schemas.openxmlformats.org/drawingml/2006/picture">
+                <pic:pic xmlns:pic="http://schemas.openxmlformats.org/drawingml/2006/picture">
+                  <pic:nvPicPr>
+                    <pic:cNvPr id="1" name=""/>
+                    <pic:cNvPicPr/>
+                  </pic:nvPicPr>
+                  <pic:blipFill>
+                    <a:blip r:embed="rId15"/>
+                    <a:stretch>
+                      <a:fillRect/>
+                    </a:stretch>
+                  </pic:blipFill>
+                  <pic:spPr>
+                    <a:xfrm>
+                      <a:off x="0" y="0"/>
+                      <a:ext cx="5400040" cy="2703830"/>
+                    </a:xfrm>
+                    <a:prstGeom prst="rect">
+                      <a:avLst/>
+                    </a:prstGeom>
+                  </pic:spPr>
+                </pic:pic>
+              </a:graphicData>
+            </a:graphic>
+          </wp:inline>
+        </w:drawing>
+      </w:r>
+    </w:p>
+    <w:p>
+      <w:pPr>
+        <w:rPr>
+          <w:b/>
+          <w:bCs/>
+          <w:lang w:val="es-MX"/>
+        </w:rPr>
+      </w:pPr>
+    </w:p>
+    <w:p>
+      <w:pPr>
+        <w:pStyle w:val="Default"/>
+      </w:pPr>
+    </w:p>
+    <w:p>
+      <w:pPr>
+        <w:pStyle w:val="Ttulo2"/>
+      </w:pPr>
+      <w:r>
+        <w:lastRenderedPageBreak/>
+        <w:t>Implementar las reglas en CLIPS/FUZZY CLIPS y poner un ejemplo de inferencia TIPO MAMDANI (anexando a la documentación los archivos de BH y BC).</w:t>
+      </w:r>
+    </w:p>
+    <w:p>
+      <w:pPr>
+        <w:rPr>
+          <w:b/>
+          <w:bCs/>
+          <w:lang w:val="es-MX"/>
+        </w:rPr>
+      </w:pPr>
+      <w:r>
+        <w:rPr>
+          <w:b/>
+          <w:bCs/>
+          <w:lang w:val="es-MX"/>
+        </w:rPr>
+        <w:drawing>
+          <wp:inline distT="0" distB="0" distL="0" distR="0" wp14:anchorId="25301375" wp14:editId="03B02E44">
+            <wp:extent cx="5400040" cy="3024505"/>
+            <wp:effectExtent l="0" t="0" r="0" b="4445"/>
+            <wp:docPr id="12" name="Imagen 12"/>
+            <wp:cNvGraphicFramePr>
+              <a:graphicFrameLocks xmlns:a="http://schemas.openxmlformats.org/drawingml/2006/main" noChangeAspect="1"/>
+            </wp:cNvGraphicFramePr>
+            <a:graphic xmlns:a="http://schemas.openxmlformats.org/drawingml/2006/main">
+              <a:graphicData uri="http://schemas.openxmlformats.org/drawingml/2006/picture">
+                <pic:pic xmlns:pic="http://schemas.openxmlformats.org/drawingml/2006/picture">
+                  <pic:nvPicPr>
+                    <pic:cNvPr id="1" name=""/>
+                    <pic:cNvPicPr/>
+                  </pic:nvPicPr>
+                  <pic:blipFill>
+                    <a:blip r:embed="rId16"/>
+                    <a:stretch>
+                      <a:fillRect/>
+                    </a:stretch>
+                  </pic:blipFill>
+                  <pic:spPr>
+                    <a:xfrm>
+                      <a:off x="0" y="0"/>
+                      <a:ext cx="5400040" cy="3024505"/>
+                    </a:xfrm>
+                    <a:prstGeom prst="rect">
+                      <a:avLst/>
+                    </a:prstGeom>
+                  </pic:spPr>
+                </pic:pic>
+              </a:graphicData>
+            </a:graphic>
+          </wp:inline>
+        </w:drawing>
+      </w:r>
+    </w:p>
+    <w:p>
+      <w:pPr>
+        <w:rPr>
+          <w:b/>
+          <w:bCs/>
+          <w:lang w:val="es-MX"/>
+        </w:rPr>
+      </w:pPr>
+      <w:r>
+        <w:rPr>
+          <w:b/>
+          <w:bCs/>
+          <w:lang w:val="es-MX"/>
+        </w:rPr>
+        <w:drawing>
+          <wp:inline distT="0" distB="0" distL="0" distR="0" wp14:anchorId="1B7EFC31" wp14:editId="719DB339">
+            <wp:extent cx="4153480" cy="2295845"/>
+            <wp:effectExtent l="0" t="0" r="0" b="0"/>
+            <wp:docPr id="13" name="Imagen 13"/>
+            <wp:cNvGraphicFramePr>
+              <a:graphicFrameLocks xmlns:a="http://schemas.openxmlformats.org/drawingml/2006/main" noChangeAspect="1"/>
+            </wp:cNvGraphicFramePr>
+            <a:graphic xmlns:a="http://schemas.openxmlformats.org/drawingml/2006/main">
+              <a:graphicData uri="http://schemas.openxmlformats.org/drawingml/2006/picture">
+                <pic:pic xmlns:pic="http://schemas.openxmlformats.org/drawingml/2006/picture">
+                  <pic:nvPicPr>
+                    <pic:cNvPr id="1" name=""/>
+                    <pic:cNvPicPr/>
+                  </pic:nvPicPr>
+                  <pic:blipFill>
+                    <a:blip r:embed="rId17"/>
+                    <a:stretch>
+                      <a:fillRect/>
+                    </a:stretch>
+                  </pic:blipFill>
+                  <pic:spPr>
+                    <a:xfrm>
+                      <a:off x="0" y="0"/>
+                      <a:ext cx="4153480" cy="2295845"/>
+                    </a:xfrm>
+                    <a:prstGeom prst="rect">
+                      <a:avLst/>
+                    </a:prstGeom>
+                  </pic:spPr>
+                </pic:pic>
+              </a:graphicData>
+            </a:graphic>
+          </wp:inline>
+        </w:drawing>
+      </w:r>
+    </w:p>
+    <w:p>
+      <w:pPr>
+        <w:rPr>
+          <w:b/>
+          <w:bCs/>
+          <w:lang w:val="es-MX"/>
+        </w:rPr>
+      </w:pPr>
+      <w:r>
+        <w:rPr>
+          <w:b/>
+          <w:bCs/>
+          <w:lang w:val="es-MX"/>
+        </w:rPr>
+        <w:drawing>
+          <wp:inline distT="0" distB="0" distL="0" distR="0" wp14:anchorId="628C2075" wp14:editId="34C611EE">
+            <wp:extent cx="5020376" cy="2343477"/>
+            <wp:effectExtent l="0" t="0" r="8890" b="0"/>
+            <wp:docPr id="14" name="Imagen 14"/>
+            <wp:cNvGraphicFramePr>
+              <a:graphicFrameLocks xmlns:a="http://schemas.openxmlformats.org/drawingml/2006/main" noChangeAspect="1"/>
+            </wp:cNvGraphicFramePr>
+            <a:graphic xmlns:a="http://schemas.openxmlformats.org/drawingml/2006/main">
+              <a:graphicData uri="http://schemas.openxmlformats.org/drawingml/2006/picture">
+                <pic:pic xmlns:pic="http://schemas.openxmlformats.org/drawingml/2006/picture">
+                  <pic:nvPicPr>
+                    <pic:cNvPr id="1" name=""/>
+                    <pic:cNvPicPr/>
+                  </pic:nvPicPr>
+                  <pic:blipFill>
+                    <a:blip r:embed="rId18"/>
+                    <a:stretch>
+                      <a:fillRect/>
+                    </a:stretch>
+                  </pic:blipFill>
+                  <pic:spPr>
+                    <a:xfrm>
+                      <a:off x="0" y="0"/>
+                      <a:ext cx="5020376" cy="2343477"/>
+                    </a:xfrm>
+                    <a:prstGeom prst="rect">
+                      <a:avLst/>
+                    </a:prstGeom>
+                  </pic:spPr>
+                </pic:pic>
+              </a:graphicData>
+            </a:graphic>
+          </wp:inline>
+        </w:drawing>
+      </w:r>
+    </w:p>
     <w:sectPr>
       <w:pgSz w:w="11906" w:h="16838"/>
       <w:pgMar w:top="1417" w:right="1701" w:bottom="1417" w:left="1701" w:header="708" w:footer="708" w:gutter="0"/>
@@ -15357,6 +16015,95 @@
     </w:lvl>
   </w:abstractNum>
   <w:abstractNum w:abstractNumId="9" w15:restartNumberingAfterBreak="0">
+    <w:nsid w:val="701E0E4A"/>
+    <w:multiLevelType w:val="hybridMultilevel"/>
+    <w:tmpl w:val="4FB2F99A"/>
+    <w:lvl w:ilvl="0" w:tplc="300A000F">
+      <w:start w:val="1"/>
+      <w:numFmt w:val="decimal"/>
+      <w:lvlText w:val="%1."/>
+      <w:lvlJc w:val="left"/>
+      <w:pPr>
+        <w:ind w:left="720" w:hanging="360"/>
+      </w:pPr>
+      <w:rPr>
+        <w:rFonts w:hint="default"/>
+      </w:rPr>
+    </w:lvl>
+    <w:lvl w:ilvl="1" w:tplc="300A0019">
+      <w:start w:val="1"/>
+      <w:numFmt w:val="lowerLetter"/>
+      <w:lvlText w:val="%2."/>
+      <w:lvlJc w:val="left"/>
+      <w:pPr>
+        <w:ind w:left="1440" w:hanging="360"/>
+      </w:pPr>
+    </w:lvl>
+    <w:lvl w:ilvl="2" w:tplc="300A001B" w:tentative="1">
+      <w:start w:val="1"/>
+      <w:numFmt w:val="lowerRoman"/>
+      <w:lvlText w:val="%3."/>
+      <w:lvlJc w:val="right"/>
+      <w:pPr>
+        <w:ind w:left="2160" w:hanging="180"/>
+      </w:pPr>
+    </w:lvl>
+    <w:lvl w:ilvl="3" w:tplc="300A000F" w:tentative="1">
+      <w:start w:val="1"/>
+      <w:numFmt w:val="decimal"/>
+      <w:lvlText w:val="%4."/>
+      <w:lvlJc w:val="left"/>
+      <w:pPr>
+        <w:ind w:left="2880" w:hanging="360"/>
+      </w:pPr>
+    </w:lvl>
+    <w:lvl w:ilvl="4" w:tplc="300A0019" w:tentative="1">
+      <w:start w:val="1"/>
+      <w:numFmt w:val="lowerLetter"/>
+      <w:lvlText w:val="%5."/>
+      <w:lvlJc w:val="left"/>
+      <w:pPr>
+        <w:ind w:left="3600" w:hanging="360"/>
+      </w:pPr>
+    </w:lvl>
+    <w:lvl w:ilvl="5" w:tplc="300A001B" w:tentative="1">
+      <w:start w:val="1"/>
+      <w:numFmt w:val="lowerRoman"/>
+      <w:lvlText w:val="%6."/>
+      <w:lvlJc w:val="right"/>
+      <w:pPr>
+        <w:ind w:left="4320" w:hanging="180"/>
+      </w:pPr>
+    </w:lvl>
+    <w:lvl w:ilvl="6" w:tplc="300A000F" w:tentative="1">
+      <w:start w:val="1"/>
+      <w:numFmt w:val="decimal"/>
+      <w:lvlText w:val="%7."/>
+      <w:lvlJc w:val="left"/>
+      <w:pPr>
+        <w:ind w:left="5040" w:hanging="360"/>
+      </w:pPr>
+    </w:lvl>
+    <w:lvl w:ilvl="7" w:tplc="300A0019" w:tentative="1">
+      <w:start w:val="1"/>
+      <w:numFmt w:val="lowerLetter"/>
+      <w:lvlText w:val="%8."/>
+      <w:lvlJc w:val="left"/>
+      <w:pPr>
+        <w:ind w:left="5760" w:hanging="360"/>
+      </w:pPr>
+    </w:lvl>
+    <w:lvl w:ilvl="8" w:tplc="300A001B" w:tentative="1">
+      <w:start w:val="1"/>
+      <w:numFmt w:val="lowerRoman"/>
+      <w:lvlText w:val="%9."/>
+      <w:lvlJc w:val="right"/>
+      <w:pPr>
+        <w:ind w:left="6480" w:hanging="180"/>
+      </w:pPr>
+    </w:lvl>
+  </w:abstractNum>
+  <w:abstractNum w:abstractNumId="10" w15:restartNumberingAfterBreak="0">
     <w:nsid w:val="7B216ADA"/>
     <w:multiLevelType w:val="hybridMultilevel"/>
     <w:tmpl w:val="BA1439BC"/>
@@ -15452,7 +16199,7 @@
     <w:abstractNumId w:val="7"/>
   </w:num>
   <w:num w:numId="3">
-    <w:abstractNumId w:val="9"/>
+    <w:abstractNumId w:val="10"/>
   </w:num>
   <w:num w:numId="4">
     <w:abstractNumId w:val="2"/>
@@ -15474,6 +16221,9 @@
   </w:num>
   <w:num w:numId="10">
     <w:abstractNumId w:val="4"/>
+  </w:num>
+  <w:num w:numId="11">
+    <w:abstractNumId w:val="9"/>
   </w:num>
 </w:numbering>
 </file>
@@ -16833,6 +17583,21 @@
       </w:tcPr>
     </w:tblStylePr>
   </w:style>
+  <w:style w:type="paragraph" w:customStyle="1" w:styleId="Default">
+    <w:name w:val="Default"/>
+    <w:rsid w:val="00687A9B"/>
+    <w:pPr>
+      <w:autoSpaceDE w:val="0"/>
+      <w:autoSpaceDN w:val="0"/>
+      <w:adjustRightInd w:val="0"/>
+      <w:spacing w:after="0" w:line="240" w:lineRule="auto"/>
+    </w:pPr>
+    <w:rPr>
+      <w:rFonts w:ascii="Arial" w:hAnsi="Arial" w:cs="Arial"/>
+      <w:color w:val="000000"/>
+      <w:kern w:val="0"/>
+    </w:rPr>
+  </w:style>
 </w:styles>
 </file>
 

</xml_diff>